<commit_message>
Fix link icon positioning.
</commit_message>
<xml_diff>
--- a/NicholasVadivelu_Resume.docx
+++ b/NicholasVadivelu_Resume.docx
@@ -2151,13 +2151,13 @@
                 <w:vertAlign w:val="subscript"/>
               </w:rPr>
               <w:drawing>
-                <wp:anchor distT="0" distB="0" distL="114300" distR="114300" simplePos="0" relativeHeight="251659264" behindDoc="0" locked="0" layoutInCell="1" allowOverlap="1" wp14:anchorId="453BBA62" wp14:editId="69F2EA16">
+                <wp:anchor distT="0" distB="0" distL="114300" distR="114300" simplePos="0" relativeHeight="251659264" behindDoc="0" locked="0" layoutInCell="1" allowOverlap="1" wp14:anchorId="453BBA62" wp14:editId="7B7F9C81">
                   <wp:simplePos x="0" y="0"/>
                   <wp:positionH relativeFrom="column">
-                    <wp:posOffset>5104765</wp:posOffset>
+                    <wp:posOffset>5112385</wp:posOffset>
                   </wp:positionH>
                   <wp:positionV relativeFrom="paragraph">
-                    <wp:posOffset>173990</wp:posOffset>
+                    <wp:posOffset>173355</wp:posOffset>
                   </wp:positionV>
                   <wp:extent cx="179705" cy="179705"/>
                   <wp:effectExtent l="0" t="0" r="0" b="0"/>
@@ -2445,10 +2445,10 @@
                 <w:vertAlign w:val="subscript"/>
               </w:rPr>
               <w:drawing>
-                <wp:anchor distT="0" distB="0" distL="114300" distR="114300" simplePos="0" relativeHeight="251665408" behindDoc="0" locked="0" layoutInCell="1" allowOverlap="1" wp14:anchorId="430EE6B5" wp14:editId="0A75E848">
+                <wp:anchor distT="0" distB="0" distL="114300" distR="114300" simplePos="0" relativeHeight="251665408" behindDoc="0" locked="0" layoutInCell="1" allowOverlap="1" wp14:anchorId="430EE6B5" wp14:editId="4815983F">
                   <wp:simplePos x="0" y="0"/>
                   <wp:positionH relativeFrom="column">
-                    <wp:posOffset>3649980</wp:posOffset>
+                    <wp:posOffset>3657600</wp:posOffset>
                   </wp:positionH>
                   <wp:positionV relativeFrom="paragraph">
                     <wp:posOffset>200660</wp:posOffset>
@@ -2692,13 +2692,13 @@
                 <w:vertAlign w:val="subscript"/>
               </w:rPr>
               <w:drawing>
-                <wp:anchor distT="0" distB="0" distL="114300" distR="114300" simplePos="0" relativeHeight="251671552" behindDoc="0" locked="0" layoutInCell="1" allowOverlap="1" wp14:anchorId="2EB208FE" wp14:editId="0B5DB93C">
+                <wp:anchor distT="0" distB="0" distL="114300" distR="114300" simplePos="0" relativeHeight="251671552" behindDoc="0" locked="0" layoutInCell="1" allowOverlap="1" wp14:anchorId="2EB208FE" wp14:editId="3D3C7DD9">
                   <wp:simplePos x="0" y="0"/>
                   <wp:positionH relativeFrom="column">
                     <wp:posOffset>5275580</wp:posOffset>
                   </wp:positionH>
                   <wp:positionV relativeFrom="paragraph">
-                    <wp:posOffset>201295</wp:posOffset>
+                    <wp:posOffset>193675</wp:posOffset>
                   </wp:positionV>
                   <wp:extent cx="179705" cy="179705"/>
                   <wp:effectExtent l="0" t="0" r="0" b="0"/>

</xml_diff>